<commit_message>
update udot word template
</commit_message>
<xml_diff>
--- a/style/udot_template.docx
+++ b/style/udot_template.docx
@@ -47,6 +47,10 @@
         <w:pStyle w:val="Abstract"/>
       </w:pPr>
       <w:r>
+        <w:rPr>
+          <w:sz w:val="24"/>
+          <w:szCs w:val="24"/>
+        </w:rPr>
         <w:t>Abstract</w:t>
       </w:r>
     </w:p>
@@ -314,32 +318,35 @@
         <w:t>Compact.</w:t>
       </w:r>
     </w:p>
+    <w:p>
+      <w:pPr>
+        <w:pStyle w:val="Compact"/>
+      </w:pPr>
+    </w:p>
     <w:tbl>
       <w:tblPr>
-        <w:tblStyle w:val="Table"/>
+        <w:tblStyle w:val="TableTest"/>
         <w:tblW w:w="4610" w:type="pct"/>
         <w:tblLook w:val="0420" w:firstRow="1" w:lastRow="0" w:firstColumn="0" w:lastColumn="0" w:noHBand="0" w:noVBand="1"/>
         <w:tblCaption w:val="Table 3.1: the point se data"/>
       </w:tblPr>
       <w:tblGrid>
-        <w:gridCol w:w="2091"/>
-        <w:gridCol w:w="628"/>
-        <w:gridCol w:w="486"/>
-        <w:gridCol w:w="620"/>
-        <w:gridCol w:w="558"/>
-        <w:gridCol w:w="618"/>
-        <w:gridCol w:w="712"/>
-        <w:gridCol w:w="712"/>
-        <w:gridCol w:w="421"/>
+        <w:gridCol w:w="1938"/>
+        <w:gridCol w:w="643"/>
         <w:gridCol w:w="510"/>
+        <w:gridCol w:w="617"/>
+        <w:gridCol w:w="576"/>
         <w:gridCol w:w="636"/>
-        <w:gridCol w:w="638"/>
+        <w:gridCol w:w="756"/>
+        <w:gridCol w:w="756"/>
+        <w:gridCol w:w="430"/>
+        <w:gridCol w:w="510"/>
+        <w:gridCol w:w="629"/>
+        <w:gridCol w:w="629"/>
       </w:tblGrid>
       <w:tr>
         <w:trPr>
-          <w:cnfStyle w:val="100000000000" w:firstRow="1" w:lastRow="0" w:firstColumn="0" w:lastColumn="0" w:oddVBand="0" w:evenVBand="0" w:oddHBand="0" w:evenHBand="0" w:firstRowFirstColumn="0" w:firstRowLastColumn="0" w:lastRowFirstColumn="0" w:lastRowLastColumn="0"/>
           <w:trHeight w:val="313"/>
-          <w:tblHeader/>
         </w:trPr>
         <w:tc>
           <w:tcPr>
@@ -521,7 +528,6 @@
       </w:tr>
       <w:tr>
         <w:trPr>
-          <w:cnfStyle w:val="000000100000" w:firstRow="0" w:lastRow="0" w:firstColumn="0" w:lastColumn="0" w:oddVBand="0" w:evenVBand="0" w:oddHBand="1" w:evenHBand="0" w:firstRowFirstColumn="0" w:firstRowLastColumn="0" w:lastRowFirstColumn="0" w:lastRowLastColumn="0"/>
           <w:trHeight w:val="313"/>
         </w:trPr>
         <w:tc>
@@ -531,7 +537,6 @@
           <w:p>
             <w:pPr>
               <w:pStyle w:val="Compact"/>
-              <w:jc w:val="left"/>
             </w:pPr>
             <w:r>
               <w:t>Mazda RX4</w:t>
@@ -695,7 +700,6 @@
       </w:tr>
       <w:tr>
         <w:trPr>
-          <w:cnfStyle w:val="000000010000" w:firstRow="0" w:lastRow="0" w:firstColumn="0" w:lastColumn="0" w:oddVBand="0" w:evenVBand="0" w:oddHBand="0" w:evenHBand="1" w:firstRowFirstColumn="0" w:firstRowLastColumn="0" w:lastRowFirstColumn="0" w:lastRowLastColumn="0"/>
           <w:trHeight w:val="313"/>
         </w:trPr>
         <w:tc>
@@ -705,7 +709,6 @@
           <w:p>
             <w:pPr>
               <w:pStyle w:val="Compact"/>
-              <w:jc w:val="left"/>
             </w:pPr>
             <w:r>
               <w:t>Mazda RX4 Wag</w:t>
@@ -869,7 +872,6 @@
       </w:tr>
       <w:tr>
         <w:trPr>
-          <w:cnfStyle w:val="000000100000" w:firstRow="0" w:lastRow="0" w:firstColumn="0" w:lastColumn="0" w:oddVBand="0" w:evenVBand="0" w:oddHBand="1" w:evenHBand="0" w:firstRowFirstColumn="0" w:firstRowLastColumn="0" w:lastRowFirstColumn="0" w:lastRowLastColumn="0"/>
           <w:trHeight w:val="313"/>
         </w:trPr>
         <w:tc>
@@ -879,7 +881,6 @@
           <w:p>
             <w:pPr>
               <w:pStyle w:val="Compact"/>
-              <w:jc w:val="left"/>
             </w:pPr>
             <w:r>
               <w:t>Datsun 710</w:t>
@@ -1043,7 +1044,6 @@
       </w:tr>
       <w:tr>
         <w:trPr>
-          <w:cnfStyle w:val="000000010000" w:firstRow="0" w:lastRow="0" w:firstColumn="0" w:lastColumn="0" w:oddVBand="0" w:evenVBand="0" w:oddHBand="0" w:evenHBand="1" w:firstRowFirstColumn="0" w:firstRowLastColumn="0" w:lastRowFirstColumn="0" w:lastRowLastColumn="0"/>
           <w:trHeight w:val="313"/>
         </w:trPr>
         <w:tc>
@@ -1053,7 +1053,6 @@
           <w:p>
             <w:pPr>
               <w:pStyle w:val="Compact"/>
-              <w:jc w:val="left"/>
             </w:pPr>
             <w:r>
               <w:t>Hornet 4 Drive</w:t>
@@ -1217,7 +1216,6 @@
       </w:tr>
       <w:tr>
         <w:trPr>
-          <w:cnfStyle w:val="000000100000" w:firstRow="0" w:lastRow="0" w:firstColumn="0" w:lastColumn="0" w:oddVBand="0" w:evenVBand="0" w:oddHBand="1" w:evenHBand="0" w:firstRowFirstColumn="0" w:firstRowLastColumn="0" w:lastRowFirstColumn="0" w:lastRowLastColumn="0"/>
           <w:trHeight w:val="299"/>
         </w:trPr>
         <w:tc>
@@ -1227,7 +1225,6 @@
           <w:p>
             <w:pPr>
               <w:pStyle w:val="Compact"/>
-              <w:jc w:val="left"/>
             </w:pPr>
             <w:r>
               <w:t xml:space="preserve">Hornet </w:t>
@@ -1396,7 +1393,6 @@
       </w:tr>
       <w:tr>
         <w:trPr>
-          <w:cnfStyle w:val="000000010000" w:firstRow="0" w:lastRow="0" w:firstColumn="0" w:lastColumn="0" w:oddVBand="0" w:evenVBand="0" w:oddHBand="0" w:evenHBand="1" w:firstRowFirstColumn="0" w:firstRowLastColumn="0" w:lastRowFirstColumn="0" w:lastRowLastColumn="0"/>
           <w:trHeight w:val="313"/>
         </w:trPr>
         <w:tc>
@@ -1406,7 +1402,6 @@
           <w:p>
             <w:pPr>
               <w:pStyle w:val="Compact"/>
-              <w:jc w:val="left"/>
             </w:pPr>
             <w:r>
               <w:t>Valiant</w:t>
@@ -7884,10 +7879,13 @@
   <w:style w:type="paragraph" w:default="1" w:styleId="Normal">
     <w:name w:val="Normal"/>
     <w:qFormat/>
-    <w:rsid w:val="00AB5C2C"/>
+    <w:rsid w:val="00413069"/>
     <w:pPr>
       <w:spacing w:after="0" w:line="480" w:lineRule="auto"/>
     </w:pPr>
+    <w:rPr>
+      <w:rFonts w:ascii="Times New Roman" w:hAnsi="Times New Roman"/>
+    </w:rPr>
   </w:style>
   <w:style w:type="paragraph" w:styleId="Heading1">
     <w:name w:val="heading 1"/>
@@ -7895,7 +7893,7 @@
     <w:next w:val="BodyText"/>
     <w:uiPriority w:val="9"/>
     <w:qFormat/>
-    <w:rsid w:val="00AC36DB"/>
+    <w:rsid w:val="000114A6"/>
     <w:pPr>
       <w:keepNext/>
       <w:keepLines/>
@@ -7909,8 +7907,7 @@
       <w:b/>
       <w:bCs/>
       <w:caps/>
-      <w:color w:val="C0504D" w:themeColor="accent2"/>
-      <w:sz w:val="36"/>
+      <w:color w:val="000000" w:themeColor="text1"/>
       <w:szCs w:val="32"/>
       <w:u w:val="single"/>
     </w:rPr>
@@ -7922,7 +7919,7 @@
     <w:uiPriority w:val="9"/>
     <w:unhideWhenUsed/>
     <w:qFormat/>
-    <w:rsid w:val="00DD78A5"/>
+    <w:rsid w:val="00CC6A55"/>
     <w:pPr>
       <w:keepNext/>
       <w:keepLines/>
@@ -7930,7 +7927,7 @@
       <w:outlineLvl w:val="1"/>
     </w:pPr>
     <w:rPr>
-      <w:rFonts w:ascii="Cambria" w:eastAsiaTheme="majorEastAsia" w:hAnsi="Cambria" w:cstheme="majorBidi"/>
+      <w:rFonts w:eastAsiaTheme="majorEastAsia" w:cstheme="majorBidi"/>
       <w:b/>
       <w:bCs/>
       <w:color w:val="595959" w:themeColor="text1" w:themeTint="A6"/>
@@ -7944,7 +7941,7 @@
     <w:uiPriority w:val="9"/>
     <w:unhideWhenUsed/>
     <w:qFormat/>
-    <w:rsid w:val="00DD78A5"/>
+    <w:rsid w:val="00CC6A55"/>
     <w:pPr>
       <w:keepNext/>
       <w:keepLines/>
@@ -7952,7 +7949,7 @@
       <w:outlineLvl w:val="2"/>
     </w:pPr>
     <w:rPr>
-      <w:rFonts w:ascii="Cambria" w:eastAsiaTheme="majorEastAsia" w:hAnsi="Cambria" w:cstheme="majorBidi"/>
+      <w:rFonts w:eastAsiaTheme="majorEastAsia" w:cstheme="majorBidi"/>
       <w:bCs/>
       <w:color w:val="595959" w:themeColor="text1" w:themeTint="A6"/>
       <w:u w:val="single"/>
@@ -7965,6 +7962,7 @@
     <w:uiPriority w:val="9"/>
     <w:unhideWhenUsed/>
     <w:qFormat/>
+    <w:rsid w:val="00413069"/>
     <w:pPr>
       <w:keepNext/>
       <w:keepLines/>
@@ -7972,10 +7970,10 @@
       <w:outlineLvl w:val="3"/>
     </w:pPr>
     <w:rPr>
-      <w:rFonts w:asciiTheme="majorHAnsi" w:eastAsiaTheme="majorEastAsia" w:hAnsiTheme="majorHAnsi" w:cstheme="majorBidi"/>
+      <w:rFonts w:eastAsiaTheme="majorEastAsia" w:cstheme="majorBidi"/>
       <w:bCs/>
       <w:i/>
-      <w:color w:val="4F81BD" w:themeColor="accent1"/>
+      <w:color w:val="000000" w:themeColor="text1"/>
     </w:rPr>
   </w:style>
   <w:style w:type="paragraph" w:styleId="Heading5">
@@ -7985,6 +7983,7 @@
     <w:uiPriority w:val="9"/>
     <w:unhideWhenUsed/>
     <w:qFormat/>
+    <w:rsid w:val="00413069"/>
     <w:pPr>
       <w:keepNext/>
       <w:keepLines/>
@@ -7992,9 +7991,9 @@
       <w:outlineLvl w:val="4"/>
     </w:pPr>
     <w:rPr>
-      <w:rFonts w:asciiTheme="majorHAnsi" w:eastAsiaTheme="majorEastAsia" w:hAnsiTheme="majorHAnsi" w:cstheme="majorBidi"/>
+      <w:rFonts w:eastAsiaTheme="majorEastAsia" w:cstheme="majorBidi"/>
       <w:iCs/>
-      <w:color w:val="4F81BD" w:themeColor="accent1"/>
+      <w:color w:val="000000" w:themeColor="text1"/>
     </w:rPr>
   </w:style>
   <w:style w:type="paragraph" w:styleId="Heading6">
@@ -8101,13 +8100,10 @@
     <w:basedOn w:val="Normal"/>
     <w:link w:val="BodyTextChar"/>
     <w:qFormat/>
-    <w:rsid w:val="00A25922"/>
+    <w:rsid w:val="003D56B8"/>
     <w:pPr>
       <w:ind w:firstLine="720"/>
     </w:pPr>
-    <w:rPr>
-      <w:rFonts w:ascii="Cambria" w:hAnsi="Cambria"/>
-    </w:rPr>
   </w:style>
   <w:style w:type="paragraph" w:customStyle="1" w:styleId="FirstParagraph">
     <w:name w:val="First Paragraph"/>
@@ -8134,7 +8130,7 @@
     <w:basedOn w:val="Normal"/>
     <w:next w:val="BodyText"/>
     <w:qFormat/>
-    <w:rsid w:val="00DD78A5"/>
+    <w:rsid w:val="00CC6A55"/>
     <w:pPr>
       <w:keepNext/>
       <w:keepLines/>
@@ -8142,7 +8138,7 @@
       <w:jc w:val="center"/>
     </w:pPr>
     <w:rPr>
-      <w:rFonts w:ascii="Cambria" w:eastAsiaTheme="majorEastAsia" w:hAnsi="Cambria" w:cstheme="majorBidi"/>
+      <w:rFonts w:eastAsiaTheme="majorEastAsia" w:cstheme="majorBidi"/>
       <w:b/>
       <w:bCs/>
       <w:color w:val="595959" w:themeColor="text1" w:themeTint="A6"/>
@@ -8167,21 +8163,29 @@
     <w:name w:val="Author"/>
     <w:next w:val="BodyText"/>
     <w:qFormat/>
+    <w:rsid w:val="00CC6A55"/>
     <w:pPr>
       <w:keepNext/>
       <w:keepLines/>
       <w:jc w:val="center"/>
     </w:pPr>
+    <w:rPr>
+      <w:rFonts w:ascii="Times New Roman" w:hAnsi="Times New Roman"/>
+    </w:rPr>
   </w:style>
   <w:style w:type="paragraph" w:styleId="Date">
     <w:name w:val="Date"/>
     <w:next w:val="BodyText"/>
     <w:qFormat/>
+    <w:rsid w:val="00CC6A55"/>
     <w:pPr>
       <w:keepNext/>
       <w:keepLines/>
       <w:jc w:val="center"/>
     </w:pPr>
+    <w:rPr>
+      <w:rFonts w:ascii="Times New Roman" w:hAnsi="Times New Roman"/>
+    </w:rPr>
   </w:style>
   <w:style w:type="paragraph" w:customStyle="1" w:styleId="Abstract">
     <w:name w:val="Abstract"/>
@@ -8431,9 +8435,10 @@
     <w:name w:val="Verbatim Char"/>
     <w:basedOn w:val="CaptionChar"/>
     <w:link w:val="SourceCode"/>
-    <w:rsid w:val="00265ABC"/>
+    <w:rsid w:val="00CC6A55"/>
     <w:rPr>
-      <w:i/>
+      <w:rFonts w:ascii="Consolas" w:hAnsi="Consolas"/>
+      <w:i w:val="0"/>
       <w:color w:val="595959" w:themeColor="text1" w:themeTint="A6"/>
     </w:rPr>
   </w:style>
@@ -8456,9 +8461,9 @@
     <w:name w:val="Hyperlink"/>
     <w:basedOn w:val="BodyTextChar"/>
     <w:uiPriority w:val="99"/>
-    <w:rsid w:val="00660176"/>
+    <w:rsid w:val="00CC6A55"/>
     <w:rPr>
-      <w:rFonts w:ascii="Cambria" w:hAnsi="Cambria"/>
+      <w:rFonts w:ascii="Times New Roman" w:hAnsi="Times New Roman"/>
       <w:color w:val="000000" w:themeColor="text1"/>
     </w:rPr>
   </w:style>
@@ -8483,8 +8488,9 @@
     <w:name w:val="Source Code"/>
     <w:basedOn w:val="Normal"/>
     <w:link w:val="VerbatimChar"/>
-    <w:rsid w:val="00265ABC"/>
+    <w:rsid w:val="00CC6A55"/>
     <w:rPr>
+      <w:rFonts w:ascii="Consolas" w:hAnsi="Consolas"/>
       <w:color w:val="595959" w:themeColor="text1" w:themeTint="A6"/>
     </w:rPr>
   </w:style>
@@ -8493,7 +8499,7 @@
     <w:basedOn w:val="VerbatimChar"/>
     <w:rPr>
       <w:rFonts w:ascii="Consolas" w:hAnsi="Consolas"/>
-      <w:i/>
+      <w:i w:val="0"/>
       <w:color w:val="003B4F"/>
       <w:sz w:val="22"/>
       <w:shd w:val="clear" w:color="auto" w:fill="F1F3F5"/>
@@ -8504,7 +8510,7 @@
     <w:basedOn w:val="VerbatimChar"/>
     <w:rPr>
       <w:rFonts w:ascii="Consolas" w:hAnsi="Consolas"/>
-      <w:i/>
+      <w:i w:val="0"/>
       <w:color w:val="AD0000"/>
       <w:sz w:val="22"/>
       <w:shd w:val="clear" w:color="auto" w:fill="F1F3F5"/>
@@ -8515,7 +8521,7 @@
     <w:basedOn w:val="VerbatimChar"/>
     <w:rPr>
       <w:rFonts w:ascii="Consolas" w:hAnsi="Consolas"/>
-      <w:i/>
+      <w:i w:val="0"/>
       <w:color w:val="AD0000"/>
       <w:sz w:val="22"/>
       <w:shd w:val="clear" w:color="auto" w:fill="F1F3F5"/>
@@ -8526,7 +8532,7 @@
     <w:basedOn w:val="VerbatimChar"/>
     <w:rPr>
       <w:rFonts w:ascii="Consolas" w:hAnsi="Consolas"/>
-      <w:i/>
+      <w:i w:val="0"/>
       <w:color w:val="AD0000"/>
       <w:sz w:val="22"/>
       <w:shd w:val="clear" w:color="auto" w:fill="F1F3F5"/>
@@ -8537,7 +8543,7 @@
     <w:basedOn w:val="VerbatimChar"/>
     <w:rPr>
       <w:rFonts w:ascii="Consolas" w:hAnsi="Consolas"/>
-      <w:i/>
+      <w:i w:val="0"/>
       <w:color w:val="AD0000"/>
       <w:sz w:val="22"/>
       <w:shd w:val="clear" w:color="auto" w:fill="F1F3F5"/>
@@ -8548,7 +8554,7 @@
     <w:basedOn w:val="VerbatimChar"/>
     <w:rPr>
       <w:rFonts w:ascii="Consolas" w:hAnsi="Consolas"/>
-      <w:i/>
+      <w:i w:val="0"/>
       <w:color w:val="8F5902"/>
       <w:sz w:val="22"/>
       <w:shd w:val="clear" w:color="auto" w:fill="F1F3F5"/>
@@ -8559,7 +8565,7 @@
     <w:basedOn w:val="VerbatimChar"/>
     <w:rPr>
       <w:rFonts w:ascii="Consolas" w:hAnsi="Consolas"/>
-      <w:i/>
+      <w:i w:val="0"/>
       <w:color w:val="20794D"/>
       <w:sz w:val="22"/>
       <w:shd w:val="clear" w:color="auto" w:fill="F1F3F5"/>
@@ -8570,7 +8576,7 @@
     <w:basedOn w:val="VerbatimChar"/>
     <w:rPr>
       <w:rFonts w:ascii="Consolas" w:hAnsi="Consolas"/>
-      <w:i/>
+      <w:i w:val="0"/>
       <w:color w:val="5E5E5E"/>
       <w:sz w:val="22"/>
       <w:shd w:val="clear" w:color="auto" w:fill="F1F3F5"/>
@@ -8581,7 +8587,7 @@
     <w:basedOn w:val="VerbatimChar"/>
     <w:rPr>
       <w:rFonts w:ascii="Consolas" w:hAnsi="Consolas"/>
-      <w:i/>
+      <w:i w:val="0"/>
       <w:color w:val="20794D"/>
       <w:sz w:val="22"/>
       <w:shd w:val="clear" w:color="auto" w:fill="F1F3F5"/>
@@ -8592,7 +8598,7 @@
     <w:basedOn w:val="VerbatimChar"/>
     <w:rPr>
       <w:rFonts w:ascii="Consolas" w:hAnsi="Consolas"/>
-      <w:i/>
+      <w:i w:val="0"/>
       <w:color w:val="20794D"/>
       <w:sz w:val="22"/>
       <w:shd w:val="clear" w:color="auto" w:fill="F1F3F5"/>
@@ -8603,7 +8609,7 @@
     <w:basedOn w:val="VerbatimChar"/>
     <w:rPr>
       <w:rFonts w:ascii="Consolas" w:hAnsi="Consolas"/>
-      <w:i/>
+      <w:i w:val="0"/>
       <w:color w:val="20794D"/>
       <w:sz w:val="22"/>
       <w:shd w:val="clear" w:color="auto" w:fill="F1F3F5"/>
@@ -8614,7 +8620,7 @@
     <w:basedOn w:val="VerbatimChar"/>
     <w:rPr>
       <w:rFonts w:ascii="Consolas" w:hAnsi="Consolas"/>
-      <w:i/>
+      <w:i w:val="0"/>
       <w:color w:val="00769E"/>
       <w:sz w:val="22"/>
       <w:shd w:val="clear" w:color="auto" w:fill="F1F3F5"/>
@@ -8625,7 +8631,7 @@
     <w:basedOn w:val="VerbatimChar"/>
     <w:rPr>
       <w:rFonts w:ascii="Consolas" w:hAnsi="Consolas"/>
-      <w:i/>
+      <w:i w:val="0"/>
       <w:color w:val="5E5E5E"/>
       <w:sz w:val="22"/>
       <w:shd w:val="clear" w:color="auto" w:fill="F1F3F5"/>
@@ -8636,7 +8642,7 @@
     <w:basedOn w:val="VerbatimChar"/>
     <w:rPr>
       <w:rFonts w:ascii="Consolas" w:hAnsi="Consolas"/>
-      <w:i w:val="0"/>
+      <w:i/>
       <w:color w:val="5E5E5E"/>
       <w:sz w:val="22"/>
       <w:shd w:val="clear" w:color="auto" w:fill="F1F3F5"/>
@@ -8647,7 +8653,7 @@
     <w:basedOn w:val="VerbatimChar"/>
     <w:rPr>
       <w:rFonts w:ascii="Consolas" w:hAnsi="Consolas"/>
-      <w:i/>
+      <w:i w:val="0"/>
       <w:color w:val="5E5E5E"/>
       <w:sz w:val="22"/>
       <w:shd w:val="clear" w:color="auto" w:fill="F1F3F5"/>
@@ -8658,7 +8664,7 @@
     <w:basedOn w:val="VerbatimChar"/>
     <w:rPr>
       <w:rFonts w:ascii="Consolas" w:hAnsi="Consolas"/>
-      <w:i w:val="0"/>
+      <w:i/>
       <w:color w:val="5E5E5E"/>
       <w:sz w:val="22"/>
       <w:shd w:val="clear" w:color="auto" w:fill="F1F3F5"/>
@@ -8669,7 +8675,7 @@
     <w:basedOn w:val="VerbatimChar"/>
     <w:rPr>
       <w:rFonts w:ascii="Consolas" w:hAnsi="Consolas"/>
-      <w:i/>
+      <w:i w:val="0"/>
       <w:color w:val="003B4F"/>
       <w:sz w:val="22"/>
       <w:shd w:val="clear" w:color="auto" w:fill="F1F3F5"/>
@@ -8680,7 +8686,7 @@
     <w:basedOn w:val="VerbatimChar"/>
     <w:rPr>
       <w:rFonts w:ascii="Consolas" w:hAnsi="Consolas"/>
-      <w:i/>
+      <w:i w:val="0"/>
       <w:color w:val="4758AB"/>
       <w:sz w:val="22"/>
       <w:shd w:val="clear" w:color="auto" w:fill="F1F3F5"/>
@@ -8691,7 +8697,7 @@
     <w:basedOn w:val="VerbatimChar"/>
     <w:rPr>
       <w:rFonts w:ascii="Consolas" w:hAnsi="Consolas"/>
-      <w:i/>
+      <w:i w:val="0"/>
       <w:color w:val="111111"/>
       <w:sz w:val="22"/>
       <w:shd w:val="clear" w:color="auto" w:fill="F1F3F5"/>
@@ -8702,7 +8708,7 @@
     <w:basedOn w:val="VerbatimChar"/>
     <w:rPr>
       <w:rFonts w:ascii="Consolas" w:hAnsi="Consolas"/>
-      <w:i/>
+      <w:i w:val="0"/>
       <w:color w:val="003B4F"/>
       <w:sz w:val="22"/>
       <w:shd w:val="clear" w:color="auto" w:fill="F1F3F5"/>
@@ -8713,7 +8719,7 @@
     <w:basedOn w:val="VerbatimChar"/>
     <w:rPr>
       <w:rFonts w:ascii="Consolas" w:hAnsi="Consolas"/>
-      <w:i/>
+      <w:i w:val="0"/>
       <w:color w:val="5E5E5E"/>
       <w:sz w:val="22"/>
       <w:shd w:val="clear" w:color="auto" w:fill="F1F3F5"/>
@@ -8724,7 +8730,7 @@
     <w:basedOn w:val="VerbatimChar"/>
     <w:rPr>
       <w:rFonts w:ascii="Consolas" w:hAnsi="Consolas"/>
-      <w:i/>
+      <w:i w:val="0"/>
       <w:color w:val="003B4F"/>
       <w:sz w:val="22"/>
       <w:shd w:val="clear" w:color="auto" w:fill="F1F3F5"/>
@@ -8735,7 +8741,7 @@
     <w:basedOn w:val="VerbatimChar"/>
     <w:rPr>
       <w:rFonts w:ascii="Consolas" w:hAnsi="Consolas"/>
-      <w:i/>
+      <w:i w:val="0"/>
       <w:color w:val="003B4F"/>
       <w:sz w:val="22"/>
       <w:shd w:val="clear" w:color="auto" w:fill="F1F3F5"/>
@@ -8746,7 +8752,7 @@
     <w:basedOn w:val="VerbatimChar"/>
     <w:rPr>
       <w:rFonts w:ascii="Consolas" w:hAnsi="Consolas"/>
-      <w:i/>
+      <w:i w:val="0"/>
       <w:color w:val="AD0000"/>
       <w:sz w:val="22"/>
       <w:shd w:val="clear" w:color="auto" w:fill="F1F3F5"/>
@@ -8757,7 +8763,7 @@
     <w:basedOn w:val="VerbatimChar"/>
     <w:rPr>
       <w:rFonts w:ascii="Consolas" w:hAnsi="Consolas"/>
-      <w:i/>
+      <w:i w:val="0"/>
       <w:color w:val="657422"/>
       <w:sz w:val="22"/>
       <w:shd w:val="clear" w:color="auto" w:fill="F1F3F5"/>
@@ -8768,7 +8774,7 @@
     <w:basedOn w:val="VerbatimChar"/>
     <w:rPr>
       <w:rFonts w:ascii="Consolas" w:hAnsi="Consolas"/>
-      <w:i/>
+      <w:i w:val="0"/>
       <w:color w:val="003B4F"/>
       <w:sz w:val="22"/>
       <w:shd w:val="clear" w:color="auto" w:fill="F1F3F5"/>
@@ -8779,7 +8785,7 @@
     <w:basedOn w:val="VerbatimChar"/>
     <w:rPr>
       <w:rFonts w:ascii="Consolas" w:hAnsi="Consolas"/>
-      <w:i/>
+      <w:i w:val="0"/>
       <w:color w:val="5E5E5E"/>
       <w:sz w:val="22"/>
       <w:shd w:val="clear" w:color="auto" w:fill="F1F3F5"/>
@@ -8790,7 +8796,7 @@
     <w:basedOn w:val="VerbatimChar"/>
     <w:rPr>
       <w:rFonts w:ascii="Consolas" w:hAnsi="Consolas"/>
-      <w:i w:val="0"/>
+      <w:i/>
       <w:color w:val="5E5E5E"/>
       <w:sz w:val="22"/>
       <w:shd w:val="clear" w:color="auto" w:fill="F1F3F5"/>
@@ -8801,7 +8807,7 @@
     <w:basedOn w:val="VerbatimChar"/>
     <w:rPr>
       <w:rFonts w:ascii="Consolas" w:hAnsi="Consolas"/>
-      <w:i/>
+      <w:i w:val="0"/>
       <w:color w:val="AD0000"/>
       <w:sz w:val="22"/>
       <w:shd w:val="clear" w:color="auto" w:fill="F1F3F5"/>
@@ -8812,7 +8818,7 @@
     <w:basedOn w:val="VerbatimChar"/>
     <w:rPr>
       <w:rFonts w:ascii="Consolas" w:hAnsi="Consolas"/>
-      <w:i/>
+      <w:i w:val="0"/>
       <w:color w:val="AD0000"/>
       <w:sz w:val="22"/>
       <w:shd w:val="clear" w:color="auto" w:fill="F1F3F5"/>
@@ -8823,7 +8829,7 @@
     <w:basedOn w:val="VerbatimChar"/>
     <w:rPr>
       <w:rFonts w:ascii="Consolas" w:hAnsi="Consolas"/>
-      <w:i/>
+      <w:i w:val="0"/>
       <w:color w:val="003B4F"/>
       <w:sz w:val="22"/>
       <w:shd w:val="clear" w:color="auto" w:fill="F1F3F5"/>
@@ -8877,9 +8883,9 @@
     <w:name w:val="Body Text Char"/>
     <w:basedOn w:val="DefaultParagraphFont"/>
     <w:link w:val="BodyText"/>
-    <w:rsid w:val="00A25922"/>
+    <w:rsid w:val="003D56B8"/>
     <w:rPr>
-      <w:rFonts w:ascii="Cambria" w:hAnsi="Cambria"/>
+      <w:rFonts w:ascii="Times New Roman" w:hAnsi="Times New Roman"/>
     </w:rPr>
   </w:style>
   <w:style w:type="paragraph" w:customStyle="1" w:styleId="AbstractTitle">

</xml_diff>